<commit_message>
more work on doc report and example problems
</commit_message>
<xml_diff>
--- a/Examples/AgWaterUse/doc/Tables.docx
+++ b/Examples/AgWaterUse/doc/Tables.docx
@@ -294,7 +294,6 @@
       <w:bookmarkStart w:id="3" w:name="_Toc111982152"/>
       <w:bookmarkStart w:id="4" w:name="_Toc111982158"/>
       <w:bookmarkStart w:id="5" w:name="_Toc111982164"/>
-      <w:bookmarkStart w:id="6" w:name="_GoBack"/>
       <w:r>
         <w:rPr>
           <w:rStyle w:val="TableNumber"/>
@@ -363,11 +362,7 @@
       </w:r>
       <w:proofErr w:type="spellEnd"/>
       <w:r>
-        <w:t xml:space="preserve"> and others </w:t>
-      </w:r>
-      <w:bookmarkEnd w:id="6"/>
-      <w:r>
-        <w:t>(2004) and were not changed to conform to the Standard International units used elsewhere in this document.]</w:t>
+        <w:t xml:space="preserve"> and others (2004) and were not changed to conform to the Standard International units used elsewhere in this document.]</w:t>
       </w:r>
     </w:p>
     <w:tbl>
@@ -872,7 +867,10 @@
               <w:pStyle w:val="TableCellDecAlign"/>
             </w:pPr>
             <w:r>
-              <w:t>0.34</w:t>
+              <w:t>0.3</w:t>
+            </w:r>
+            <w:r>
+              <w:t>8</w:t>
             </w:r>
           </w:p>
         </w:tc>
@@ -885,7 +883,10 @@
               <w:pStyle w:val="TableCellDecAlign"/>
             </w:pPr>
             <w:r>
-              <w:t>0.25</w:t>
+              <w:t>0.</w:t>
+            </w:r>
+            <w:r>
+              <w:t>32</w:t>
             </w:r>
           </w:p>
         </w:tc>
@@ -917,7 +918,10 @@
               <w:pStyle w:val="TableCellDecAlign"/>
             </w:pPr>
             <w:r>
-              <w:t>6.5</w:t>
+              <w:t>7</w:t>
+            </w:r>
+            <w:r>
+              <w:t>.5</w:t>
             </w:r>
           </w:p>
         </w:tc>
@@ -930,7 +934,10 @@
               <w:pStyle w:val="TableCellDecAlign"/>
             </w:pPr>
             <w:r>
-              <w:t>5.5</w:t>
+              <w:t>6</w:t>
+            </w:r>
+            <w:r>
+              <w:t>.5</w:t>
             </w:r>
           </w:p>
         </w:tc>
@@ -1105,6 +1112,9 @@
             <w:pPr>
               <w:pStyle w:val="TableCellDecAlign"/>
             </w:pPr>
+            <w:r>
+              <w:t>5</w:t>
+            </w:r>
           </w:p>
         </w:tc>
       </w:tr>
@@ -1149,7 +1159,10 @@
               <w:pStyle w:val="TableCellDecAlign"/>
             </w:pPr>
             <w:r>
-              <w:t>0.18</w:t>
+              <w:t>0.1</w:t>
+            </w:r>
+            <w:r>
+              <w:t>2</w:t>
             </w:r>
           </w:p>
         </w:tc>
@@ -1162,8 +1175,13 @@
               <w:pStyle w:val="TableCellDecAlign"/>
             </w:pPr>
             <w:r>
-              <w:t>0.06</w:t>
-            </w:r>
+              <w:t>0.</w:t>
+            </w:r>
+            <w:r>
+              <w:t>10</w:t>
+            </w:r>
+            <w:bookmarkStart w:id="6" w:name="_GoBack"/>
+            <w:bookmarkEnd w:id="6"/>
           </w:p>
         </w:tc>
       </w:tr>

</xml_diff>